<commit_message>
tecnica logica y reglas de produccion
</commit_message>
<xml_diff>
--- a/TrabajoTeorico/apuntes.docx
+++ b/TrabajoTeorico/apuntes.docx
@@ -16,7 +16,15 @@
         </w:numPr>
       </w:pPr>
       <w:r>
-        <w:t>Ser compresible por los humanos y tiene soportar la modularidad y la jerarquía de clases (los pastores alemanes son perros, que a su vez los perros son animales).</w:t>
+        <w:t xml:space="preserve">Ser compresible por los humanos y tiene soportar </w:t>
+      </w:r>
+      <w:proofErr w:type="gramStart"/>
+      <w:r>
+        <w:t>la modularidad</w:t>
+      </w:r>
+      <w:proofErr w:type="gramEnd"/>
+      <w:r>
+        <w:t xml:space="preserve"> y la jerarquía de clases (los pastores alemanes son perros, que a su vez los perros son animales).</w:t>
       </w:r>
     </w:p>
     <w:p>
@@ -217,10 +225,13 @@
         </w:rPr>
       </w:pPr>
       <w:r>
-        <w:t>Asu vez, un razonamiento puede ser deductivo, si la información contenida en la conclusión no aporta ningún conocimiento que no se pueda deducir de forma inmediata de las premisas (como es el caso anterior) o inductivo cuando de la información contenida en las premisas no se infiere de forma inmediata la conclusión.</w:t>
-      </w:r>
-      <w:r>
-        <w:t xml:space="preserve"> (</w:t>
+        <w:t>A</w:t>
+      </w:r>
+      <w:r>
+        <w:t xml:space="preserve"> </w:t>
+      </w:r>
+      <w:r>
+        <w:t>su vez, un razonamiento puede ser deductivo, si la información contenida en la conclusión no aporta ningún conocimiento que no se pueda deducir de forma inmediata de las premisas (como es el caso anterior) o inductivo cuando de la información contenida en las premisas no se infiere de forma inmediata la conclusión. (</w:t>
       </w:r>
       <w:r>
         <w:rPr>
@@ -256,6 +267,7 @@
           <w:color w:val="000000" w:themeColor="text1"/>
         </w:rPr>
       </w:pPr>
+      <w:bookmarkStart w:id="0" w:name="_Hlk41580420"/>
       <w:r>
         <w:rPr>
           <w:color w:val="000000" w:themeColor="text1"/>
@@ -278,6 +290,7 @@
         <w:t>.</w:t>
       </w:r>
     </w:p>
+    <w:bookmarkEnd w:id="0"/>
     <w:p>
       <w:r>
         <w:rPr>
@@ -321,6 +334,7 @@
       </w:r>
     </w:p>
     <w:p>
+      <w:bookmarkStart w:id="1" w:name="_Hlk41581212"/>
       <w:r>
         <w:rPr>
           <w:b/>
@@ -382,19 +396,11 @@
     </w:p>
     <w:p>
       <w:r>
-        <w:t xml:space="preserve">Lógica multivaluadas, son aquellas </w:t>
-      </w:r>
-      <w:r>
-        <w:t xml:space="preserve">en las que tratamos con varios valores de verdad, como por ejemplo las </w:t>
+        <w:t xml:space="preserve">Lógica multivaluadas, son aquellas en las que tratamos con varios valores de verdad, como por ejemplo las </w:t>
       </w:r>
       <w:proofErr w:type="spellStart"/>
       <w:r>
-        <w:t>trivalua</w:t>
-      </w:r>
-      <w:bookmarkStart w:id="0" w:name="_GoBack"/>
-      <w:bookmarkEnd w:id="0"/>
-      <w:r>
-        <w:t>das</w:t>
+        <w:t>trivaluadas</w:t>
       </w:r>
       <w:proofErr w:type="spellEnd"/>
       <w:r>
@@ -415,6 +421,66 @@
       <w:proofErr w:type="spellEnd"/>
       <w:r>
         <w:t>.</w:t>
+      </w:r>
+      <w:bookmarkEnd w:id="1"/>
+    </w:p>
+    <w:p/>
+    <w:p/>
+    <w:p>
+      <w:pPr>
+        <w:rPr>
+          <w:b/>
+          <w:bCs/>
+        </w:rPr>
+      </w:pPr>
+      <w:r>
+        <w:rPr>
+          <w:b/>
+          <w:bCs/>
+        </w:rPr>
+        <w:t>Reglas de producción</w:t>
+      </w:r>
+    </w:p>
+    <w:p>
+      <w:r>
+        <w:t>Las reglas de producción son reglas del tipo Si-Entonces</w:t>
+      </w:r>
+      <w:r>
+        <w:t xml:space="preserve"> y se han utilizado en la construcción de Sistemas Expertos.</w:t>
+      </w:r>
+    </w:p>
+    <w:p>
+      <w:r>
+        <w:t>Su estructura general es Antecedente</w:t>
+      </w:r>
+      <w:r>
+        <w:sym w:font="Wingdings" w:char="F0E0"/>
+      </w:r>
+      <w:r>
+        <w:t xml:space="preserve"> Consecuente. Donde el antecedente contiene la clausula a cumplir y el consecuente indica las conclusiones que se deduce de las premisas o la acción que se debe realizar.</w:t>
+      </w:r>
+    </w:p>
+    <w:p>
+      <w:r>
+        <w:t>Cuando se cumple su antecedente, esa regla se dispara automáticamente.</w:t>
+      </w:r>
+    </w:p>
+    <w:p>
+      <w:r>
+        <w:t xml:space="preserve">Utiliza un control de </w:t>
+      </w:r>
+      <w:proofErr w:type="gramStart"/>
+      <w:r>
+        <w:t>razonamiento  para</w:t>
+      </w:r>
+      <w:proofErr w:type="gramEnd"/>
+      <w:r>
+        <w:t xml:space="preserve"> seleccionar una regla cuando hay varias disponibles.</w:t>
+      </w:r>
+    </w:p>
+    <w:p>
+      <w:r>
+        <w:t>Una herramienta que utiliza esta técnica es CLIPS.</w:t>
       </w:r>
     </w:p>
     <w:p/>
@@ -425,11 +491,6 @@
     <w:p/>
     <w:p/>
     <w:p/>
-    <w:p/>
-    <w:p/>
-    <w:p/>
-    <w:p/>
-    <w:p/>
     <w:p>
       <w:hyperlink r:id="rId5" w:history="1">
         <w:r>
@@ -441,14 +502,60 @@
       </w:hyperlink>
     </w:p>
     <w:p>
+      <w:pPr>
+        <w:rPr>
+          <w:rStyle w:val="Hipervnculo"/>
+        </w:rPr>
+      </w:pPr>
       <w:hyperlink r:id="rId6" w:history="1">
         <w:r>
           <w:rPr>
             <w:rStyle w:val="Hipervnculo"/>
           </w:rPr>
-          <w:t>https://www.nebrija.es/~cmalagon/ia/transparencias/representacion_del_conocimiento_prolog.pdf</w:t>
+          <w:t>https://www.nebrija.es/~cmalagon</w:t>
+        </w:r>
+        <w:r>
+          <w:rPr>
+            <w:rStyle w:val="Hipervnculo"/>
+          </w:rPr>
+          <w:t>/</w:t>
+        </w:r>
+        <w:r>
+          <w:rPr>
+            <w:rStyle w:val="Hipervnculo"/>
+          </w:rPr>
+          <w:t>ia/transparencias/representacion_del_conocimiento_prolog.pdf</w:t>
         </w:r>
       </w:hyperlink>
+    </w:p>
+    <w:p>
+      <w:pPr>
+        <w:rPr>
+          <w:rStyle w:val="Hipervnculo"/>
+        </w:rPr>
+      </w:pPr>
+    </w:p>
+    <w:p>
+      <w:hyperlink r:id="rId7" w:history="1">
+        <w:r>
+          <w:rPr>
+            <w:rStyle w:val="Hipervnculo"/>
+          </w:rPr>
+          <w:t>http://www.uco.es/grupos/eatco/informatica/ia/tema1.pdf</w:t>
+        </w:r>
+      </w:hyperlink>
+    </w:p>
+    <w:p>
+      <w:hyperlink r:id="rId8" w:history="1">
+        <w:r>
+          <w:rPr>
+            <w:rStyle w:val="Hipervnculo"/>
+          </w:rPr>
+          <w:t>http://www.cs.us.es/~fsancho/?e=103</w:t>
+        </w:r>
+      </w:hyperlink>
+      <w:bookmarkStart w:id="2" w:name="_GoBack"/>
+      <w:bookmarkEnd w:id="2"/>
     </w:p>
     <w:sectPr>
       <w:pgSz w:w="11906" w:h="16838"/>
@@ -1379,6 +1486,18 @@
       <w:u w:val="single"/>
     </w:rPr>
   </w:style>
+  <w:style w:type="character" w:styleId="Hipervnculovisitado">
+    <w:name w:val="FollowedHyperlink"/>
+    <w:basedOn w:val="Fuentedeprrafopredeter"/>
+    <w:uiPriority w:val="99"/>
+    <w:semiHidden/>
+    <w:unhideWhenUsed/>
+    <w:rsid w:val="001F113C"/>
+    <w:rPr>
+      <w:color w:val="954F72" w:themeColor="followedHyperlink"/>
+      <w:u w:val="single"/>
+    </w:rPr>
+  </w:style>
 </w:styles>
 </file>
 

</xml_diff>